<commit_message>
ostatnia aktualizacja z mojej storny
</commit_message>
<xml_diff>
--- a/SAD_Projekt.docx
+++ b/SAD_Projekt.docx
@@ -221,37 +221,20 @@
         <w:rPr>
           <w:rFonts w:asciiTheme="majorBidi" w:eastAsia="Calibri" w:hAnsiTheme="majorBidi" w:cstheme="majorBidi"/>
         </w:rPr>
-        <w:t xml:space="preserve">Przedmiot: </w:t>
+        <w:t>Przedmiot: Statystyczna analiza danych</w:t>
       </w:r>
       <w:r>
         <w:rPr>
           <w:rFonts w:asciiTheme="majorBidi" w:eastAsia="Calibri" w:hAnsiTheme="majorBidi" w:cstheme="majorBidi"/>
         </w:rPr>
-        <w:t>Statystyczna analiza danych</w:t>
+        <w:br/>
+        <w:t>Prowadząca: dr Anna Sulima</w:t>
       </w:r>
       <w:r>
         <w:rPr>
           <w:rFonts w:asciiTheme="majorBidi" w:eastAsia="Calibri" w:hAnsiTheme="majorBidi" w:cstheme="majorBidi"/>
         </w:rPr>
         <w:br/>
-        <w:t xml:space="preserve">Prowadząca: </w:t>
-      </w:r>
-      <w:r>
-        <w:rPr>
-          <w:rFonts w:asciiTheme="majorBidi" w:eastAsia="Calibri" w:hAnsiTheme="majorBidi" w:cstheme="majorBidi"/>
-        </w:rPr>
-        <w:t>dr Anna Sulima</w:t>
-      </w:r>
-      <w:r>
-        <w:rPr>
-          <w:rFonts w:asciiTheme="majorBidi" w:eastAsia="Calibri" w:hAnsiTheme="majorBidi" w:cstheme="majorBidi"/>
-        </w:rPr>
-        <w:br/>
-      </w:r>
-      <w:r>
-        <w:rPr>
-          <w:rFonts w:asciiTheme="majorBidi" w:eastAsia="Calibri" w:hAnsiTheme="majorBidi" w:cstheme="majorBidi"/>
-        </w:rPr>
         <w:t>Kierunek: Informatyka w biznesie</w:t>
       </w:r>
     </w:p>
@@ -402,10 +385,7 @@
         <w:jc w:val="both"/>
       </w:pPr>
       <w:r>
-        <w:t xml:space="preserve">Przeciętne miesięczne wynagrodzenie brutto </w:t>
-      </w:r>
-      <w:r>
-        <w:t>w roku 2021 z podziałem na 16 województw.</w:t>
+        <w:t>Przeciętne miesięczne wynagrodzenie brutto w roku 2021 z podziałem na 16 województw.</w:t>
       </w:r>
     </w:p>
     <w:p>
@@ -418,10 +398,7 @@
         <w:jc w:val="both"/>
       </w:pPr>
       <w:r>
-        <w:t xml:space="preserve">Liczba nowoutworzonych miejsc pracy </w:t>
-      </w:r>
-      <w:r>
-        <w:t>w roku 2021 z podziałem na 16 województw.</w:t>
+        <w:t>Liczba nowoutworzonych miejsc pracy w roku 2021 z podziałem na 16 województw.</w:t>
       </w:r>
     </w:p>
     <w:p>
@@ -434,6 +411,9 @@
     </w:p>
     <w:p>
       <w:r>
+        <w:rPr>
+          <w:noProof/>
+        </w:rPr>
         <w:drawing>
           <wp:inline distT="0" distB="0" distL="0" distR="0" wp14:anchorId="4219C47D" wp14:editId="59F0A9D0">
             <wp:extent cx="5760720" cy="3308350"/>
@@ -471,6 +451,27 @@
         </w:drawing>
       </w:r>
     </w:p>
+    <w:p>
+      <w:pPr>
+        <w:ind w:firstLine="708"/>
+        <w:jc w:val="both"/>
+      </w:pPr>
+      <w:r>
+        <w:t>W wyników przedstawionych powyżej widać, że wynagrodzenia mają ujemny wpływ na ludność, zaś liczba miejsc pracy ma silny wpływ dodatni. Wartość t-value dla wszystkich zmiennych jest stosunkowo daleko od zera co może wskazywać na istnienie związku między nimi. Wartość p-value jest mniejsza od 0,05 co upewnia nas, że istnieje związek między zmiennymi. R-kwadrat przedstawia miarę dopasowania modelu do rzeczywistych danych. W naszym przykładzie R</w:t>
+      </w:r>
+      <w:r>
+        <w:rPr>
+          <w:vertAlign w:val="superscript"/>
+        </w:rPr>
+        <w:t>2</w:t>
+      </w:r>
+      <w:r>
+        <w:t>=0,9477</w:t>
+      </w:r>
+      <w:r>
+        <w:t xml:space="preserve"> przez co możemy przyjąć że wyjaśnia obserwowaną wariancję zmiennej odpowiedzi. </w:t>
+      </w:r>
+    </w:p>
     <w:p/>
     <w:p/>
     <w:p/>
@@ -479,9 +480,6 @@
     <w:p/>
     <w:p/>
     <w:p/>
-    <w:p/>
-    <w:p/>
-    <w:p/>
     <w:p>
       <w:pPr>
         <w:pStyle w:val="Nagwek1"/>
@@ -506,10 +504,7 @@
         <w:jc w:val="both"/>
       </w:pPr>
       <w:r>
-        <w:t xml:space="preserve">Dla regresji logistycznej </w:t>
-      </w:r>
-      <w:r>
-        <w:t xml:space="preserve">dane zostały dobrane ze strony </w:t>
+        <w:t xml:space="preserve">Dla regresji logistycznej dane zostały dobrane ze strony </w:t>
       </w:r>
       <w:hyperlink r:id="rId7" w:history="1">
         <w:r>
@@ -520,10 +515,7 @@
         </w:r>
       </w:hyperlink>
       <w:r>
-        <w:t>.</w:t>
-      </w:r>
-      <w:r>
-        <w:t xml:space="preserve"> Do wykonania regresji logistycznej wykorzystane zostały dane:</w:t>
+        <w:t>. Do wykonania regresji logistycznej wykorzystane zostały dane:</w:t>
       </w:r>
     </w:p>
     <w:p>
@@ -549,16 +541,7 @@
         <w:jc w:val="both"/>
       </w:pPr>
       <w:r>
-        <w:t>Liczba zgonów</w:t>
-      </w:r>
-      <w:r>
-        <w:t xml:space="preserve"> wg płci mężczyzn</w:t>
-      </w:r>
-      <w:r>
-        <w:t xml:space="preserve"> ogółem w 2021 roku z podziałem na województwa</w:t>
-      </w:r>
-      <w:r>
-        <w:t>.</w:t>
+        <w:t>Liczba zgonów wg płci mężczyzn ogółem w 2021 roku z podziałem na województwa.</w:t>
       </w:r>
     </w:p>
     <w:p>
@@ -584,13 +567,7 @@
         <w:jc w:val="both"/>
       </w:pPr>
       <w:r>
-        <w:t>Liczba</w:t>
-      </w:r>
-      <w:r>
-        <w:t xml:space="preserve"> mężczyzn</w:t>
-      </w:r>
-      <w:r>
-        <w:t xml:space="preserve"> ogółem w 2021 roku z podziałem na województwa.</w:t>
+        <w:t>Liczba mężczyzn ogółem w 2021 roku z podziałem na województwa.</w:t>
       </w:r>
     </w:p>
     <w:p>
@@ -607,19 +584,14 @@
         <w:t xml:space="preserve">. Kolejnym krokiem było połączenie danych liczby zgonów i liczby ludzi </w:t>
       </w:r>
       <w:r>
-        <w:t xml:space="preserve">w jedną tabelę, a następnie wykonanie regresji logistycznej funkcją </w:t>
-      </w:r>
-      <w:proofErr w:type="spellStart"/>
-      <w:r>
-        <w:t>glm</w:t>
-      </w:r>
-      <w:proofErr w:type="spellEnd"/>
-      <w:r>
-        <w:t>()</w:t>
-      </w:r>
-    </w:p>
-    <w:p>
-      <w:r>
+        <w:t>w jedną tabelę, a następnie wykonanie regresji logistycznej funkcją glm()</w:t>
+      </w:r>
+    </w:p>
+    <w:p>
+      <w:r>
+        <w:rPr>
+          <w:noProof/>
+        </w:rPr>
         <w:drawing>
           <wp:inline distT="0" distB="0" distL="0" distR="0" wp14:anchorId="4C635AA5" wp14:editId="61E4E711">
             <wp:extent cx="5760720" cy="3343910"/>
@@ -657,6 +629,39 @@
         </w:drawing>
       </w:r>
     </w:p>
+    <w:p>
+      <w:pPr>
+        <w:jc w:val="both"/>
+      </w:pPr>
+      <w:r>
+        <w:tab/>
+        <w:t xml:space="preserve">Wzrost predykcyjnej liczba zgonów o jedną jednostkę wiąże się ze średnią zmianą o </w:t>
+      </w:r>
+      <w:r>
+        <w:br/>
+      </w:r>
+      <w:r>
+        <w:t>9,010*10</w:t>
+      </w:r>
+      <w:r>
+        <w:rPr>
+          <w:vertAlign w:val="superscript"/>
+        </w:rPr>
+        <w:t>-4</w:t>
+      </w:r>
+      <w:r>
+        <w:t xml:space="preserve"> w dzienniku szans zmiennej odpowiedzi płeć na wartość 1, w przypadku wzrost ludności o jedną jednostkę wiąże się ze średnią zmianą o -1,201*10</w:t>
+      </w:r>
+      <w:r>
+        <w:rPr>
+          <w:vertAlign w:val="superscript"/>
+        </w:rPr>
+        <w:t>-5</w:t>
+      </w:r>
+      <w:r>
+        <w:t xml:space="preserve"> w dzienniku szans zmiennej odpowiedzi płeć na wartość 1. Zmienne liczbazgonow i ludnosc są statystycznie istotne, ponieważ wyliczone dla nich wartości p są mniejsze od 0,05.</w:t>
+      </w:r>
+    </w:p>
     <w:p/>
     <w:p/>
     <w:p/>
@@ -665,9 +670,6 @@
     <w:p/>
     <w:p/>
     <w:p/>
-    <w:p/>
-    <w:p/>
-    <w:p/>
     <w:p>
       <w:pPr>
         <w:pStyle w:val="Nagwek1"/>
@@ -703,19 +705,7 @@
         </w:r>
       </w:hyperlink>
       <w:r>
-        <w:t>.</w:t>
-      </w:r>
-      <w:r>
-        <w:t xml:space="preserve"> </w:t>
-      </w:r>
-      <w:r>
-        <w:t xml:space="preserve">Do wykonania </w:t>
-      </w:r>
-      <w:r>
-        <w:t>analizy głównych składowych</w:t>
-      </w:r>
-      <w:r>
-        <w:t xml:space="preserve"> wykorzystane zostały dane:</w:t>
+        <w:t>. Do wykonania analizy głównych składowych wykorzystane zostały dane:</w:t>
       </w:r>
     </w:p>
     <w:p>
@@ -768,6 +758,9 @@
     </w:p>
     <w:p>
       <w:r>
+        <w:rPr>
+          <w:noProof/>
+        </w:rPr>
         <w:drawing>
           <wp:inline distT="0" distB="0" distL="0" distR="0" wp14:anchorId="04CE841F" wp14:editId="730C72F9">
             <wp:extent cx="5760720" cy="758825"/>
@@ -805,138 +798,161 @@
         </w:drawing>
       </w:r>
     </w:p>
-    <w:p>
-      <w:pPr>
-        <w:jc w:val="center"/>
-      </w:pPr>
-      <w:r>
-        <w:rPr>
-          <w:noProof/>
-        </w:rPr>
-        <w:drawing>
-          <wp:inline distT="0" distB="0" distL="0" distR="0" wp14:anchorId="55E77D3D" wp14:editId="0E9A924F">
-            <wp:extent cx="3016869" cy="2730500"/>
-            <wp:effectExtent l="0" t="0" r="0" b="0"/>
-            <wp:docPr id="553827635" name="Obraz 5"/>
-            <wp:cNvGraphicFramePr>
-              <a:graphicFrameLocks xmlns:a="http://schemas.openxmlformats.org/drawingml/2006/main" noChangeAspect="1"/>
-            </wp:cNvGraphicFramePr>
-            <a:graphic xmlns:a="http://schemas.openxmlformats.org/drawingml/2006/main">
-              <a:graphicData uri="http://schemas.openxmlformats.org/drawingml/2006/picture">
-                <pic:pic xmlns:pic="http://schemas.openxmlformats.org/drawingml/2006/picture">
-                  <pic:nvPicPr>
-                    <pic:cNvPr id="0" name="Picture 8"/>
-                    <pic:cNvPicPr>
-                      <a:picLocks noChangeAspect="1" noChangeArrowheads="1"/>
-                    </pic:cNvPicPr>
-                  </pic:nvPicPr>
-                  <pic:blipFill>
-                    <a:blip r:embed="rId11" cstate="print">
-                      <a:extLst>
-                        <a:ext uri="{28A0092B-C50C-407E-A947-70E740481C1C}">
-                          <a14:useLocalDpi xmlns:a14="http://schemas.microsoft.com/office/drawing/2010/main" val="0"/>
-                        </a:ext>
-                      </a:extLst>
-                    </a:blip>
-                    <a:srcRect/>
-                    <a:stretch>
-                      <a:fillRect/>
-                    </a:stretch>
-                  </pic:blipFill>
-                  <pic:spPr bwMode="auto">
-                    <a:xfrm>
-                      <a:off x="0" y="0"/>
-                      <a:ext cx="3028146" cy="2740707"/>
-                    </a:xfrm>
-                    <a:prstGeom prst="rect">
-                      <a:avLst/>
-                    </a:prstGeom>
-                    <a:noFill/>
-                    <a:ln>
-                      <a:noFill/>
-                    </a:ln>
-                  </pic:spPr>
-                </pic:pic>
-              </a:graphicData>
-            </a:graphic>
-          </wp:inline>
-        </w:drawing>
-      </w:r>
-      <w:r>
-        <w:rPr>
-          <w:noProof/>
-        </w:rPr>
-        <w:drawing>
-          <wp:inline distT="0" distB="0" distL="0" distR="0" wp14:anchorId="6AB0DDF5" wp14:editId="2CE6A424">
-            <wp:extent cx="3664518" cy="2736850"/>
-            <wp:effectExtent l="0" t="0" r="0" b="6350"/>
-            <wp:docPr id="1217865102" name="Obraz 6"/>
-            <wp:cNvGraphicFramePr>
-              <a:graphicFrameLocks xmlns:a="http://schemas.openxmlformats.org/drawingml/2006/main" noChangeAspect="1"/>
-            </wp:cNvGraphicFramePr>
-            <a:graphic xmlns:a="http://schemas.openxmlformats.org/drawingml/2006/main">
-              <a:graphicData uri="http://schemas.openxmlformats.org/drawingml/2006/picture">
-                <pic:pic xmlns:pic="http://schemas.openxmlformats.org/drawingml/2006/picture">
-                  <pic:nvPicPr>
-                    <pic:cNvPr id="0" name="Picture 9"/>
-                    <pic:cNvPicPr>
-                      <a:picLocks noChangeAspect="1" noChangeArrowheads="1"/>
-                    </pic:cNvPicPr>
-                  </pic:nvPicPr>
-                  <pic:blipFill>
-                    <a:blip r:embed="rId12">
-                      <a:extLst>
-                        <a:ext uri="{28A0092B-C50C-407E-A947-70E740481C1C}">
-                          <a14:useLocalDpi xmlns:a14="http://schemas.microsoft.com/office/drawing/2010/main" val="0"/>
-                        </a:ext>
-                      </a:extLst>
-                    </a:blip>
-                    <a:srcRect/>
-                    <a:stretch>
-                      <a:fillRect/>
-                    </a:stretch>
-                  </pic:blipFill>
-                  <pic:spPr bwMode="auto">
-                    <a:xfrm>
-                      <a:off x="0" y="0"/>
-                      <a:ext cx="3666843" cy="2738587"/>
-                    </a:xfrm>
-                    <a:prstGeom prst="rect">
-                      <a:avLst/>
-                    </a:prstGeom>
-                    <a:noFill/>
-                    <a:ln>
-                      <a:noFill/>
-                    </a:ln>
-                  </pic:spPr>
-                </pic:pic>
-              </a:graphicData>
-            </a:graphic>
-          </wp:inline>
-        </w:drawing>
-      </w:r>
-    </w:p>
+    <w:tbl>
+      <w:tblPr>
+        <w:tblStyle w:val="Tabela-Siatka"/>
+        <w:tblW w:w="0" w:type="auto"/>
+        <w:tblBorders>
+          <w:top w:val="none" w:sz="0" w:space="0" w:color="auto"/>
+          <w:left w:val="none" w:sz="0" w:space="0" w:color="auto"/>
+          <w:bottom w:val="none" w:sz="0" w:space="0" w:color="auto"/>
+          <w:right w:val="none" w:sz="0" w:space="0" w:color="auto"/>
+          <w:insideH w:val="none" w:sz="0" w:space="0" w:color="auto"/>
+          <w:insideV w:val="none" w:sz="0" w:space="0" w:color="auto"/>
+        </w:tblBorders>
+        <w:tblLook w:val="04A0" w:firstRow="1" w:lastRow="0" w:firstColumn="1" w:lastColumn="0" w:noHBand="0" w:noVBand="1"/>
+      </w:tblPr>
+      <w:tblGrid>
+        <w:gridCol w:w="4961"/>
+        <w:gridCol w:w="4111"/>
+      </w:tblGrid>
+      <w:tr>
+        <w:tc>
+          <w:tcPr>
+            <w:tcW w:w="4531" w:type="dxa"/>
+          </w:tcPr>
+          <w:p>
+            <w:r>
+              <w:rPr>
+                <w:noProof/>
+              </w:rPr>
+              <w:drawing>
+                <wp:inline distT="0" distB="0" distL="0" distR="0" wp14:anchorId="2BFFFE4F" wp14:editId="16CBDF63">
+                  <wp:extent cx="3016869" cy="2730500"/>
+                  <wp:effectExtent l="0" t="0" r="0" b="0"/>
+                  <wp:docPr id="553827635" name="Obraz 5"/>
+                  <wp:cNvGraphicFramePr>
+                    <a:graphicFrameLocks xmlns:a="http://schemas.openxmlformats.org/drawingml/2006/main" noChangeAspect="1"/>
+                  </wp:cNvGraphicFramePr>
+                  <a:graphic xmlns:a="http://schemas.openxmlformats.org/drawingml/2006/main">
+                    <a:graphicData uri="http://schemas.openxmlformats.org/drawingml/2006/picture">
+                      <pic:pic xmlns:pic="http://schemas.openxmlformats.org/drawingml/2006/picture">
+                        <pic:nvPicPr>
+                          <pic:cNvPr id="0" name="Picture 8"/>
+                          <pic:cNvPicPr>
+                            <a:picLocks noChangeAspect="1" noChangeArrowheads="1"/>
+                          </pic:cNvPicPr>
+                        </pic:nvPicPr>
+                        <pic:blipFill>
+                          <a:blip r:embed="rId11" cstate="print">
+                            <a:extLst>
+                              <a:ext uri="{28A0092B-C50C-407E-A947-70E740481C1C}">
+                                <a14:useLocalDpi xmlns:a14="http://schemas.microsoft.com/office/drawing/2010/main" val="0"/>
+                              </a:ext>
+                            </a:extLst>
+                          </a:blip>
+                          <a:srcRect/>
+                          <a:stretch>
+                            <a:fillRect/>
+                          </a:stretch>
+                        </pic:blipFill>
+                        <pic:spPr bwMode="auto">
+                          <a:xfrm>
+                            <a:off x="0" y="0"/>
+                            <a:ext cx="3028146" cy="2740707"/>
+                          </a:xfrm>
+                          <a:prstGeom prst="rect">
+                            <a:avLst/>
+                          </a:prstGeom>
+                          <a:noFill/>
+                          <a:ln>
+                            <a:noFill/>
+                          </a:ln>
+                        </pic:spPr>
+                      </pic:pic>
+                    </a:graphicData>
+                  </a:graphic>
+                </wp:inline>
+              </w:drawing>
+            </w:r>
+          </w:p>
+        </w:tc>
+        <w:tc>
+          <w:tcPr>
+            <w:tcW w:w="4531" w:type="dxa"/>
+          </w:tcPr>
+          <w:p>
+            <w:r>
+              <w:rPr>
+                <w:noProof/>
+              </w:rPr>
+              <w:drawing>
+                <wp:inline distT="0" distB="0" distL="0" distR="0" wp14:anchorId="590B375D" wp14:editId="1E85A98A">
+                  <wp:extent cx="2476500" cy="2736426"/>
+                  <wp:effectExtent l="0" t="0" r="0" b="6985"/>
+                  <wp:docPr id="1217865102" name="Obraz 6"/>
+                  <wp:cNvGraphicFramePr>
+                    <a:graphicFrameLocks xmlns:a="http://schemas.openxmlformats.org/drawingml/2006/main" noChangeAspect="1"/>
+                  </wp:cNvGraphicFramePr>
+                  <a:graphic xmlns:a="http://schemas.openxmlformats.org/drawingml/2006/main">
+                    <a:graphicData uri="http://schemas.openxmlformats.org/drawingml/2006/picture">
+                      <pic:pic xmlns:pic="http://schemas.openxmlformats.org/drawingml/2006/picture">
+                        <pic:nvPicPr>
+                          <pic:cNvPr id="0" name="Picture 9"/>
+                          <pic:cNvPicPr>
+                            <a:picLocks noChangeAspect="1" noChangeArrowheads="1"/>
+                          </pic:cNvPicPr>
+                        </pic:nvPicPr>
+                        <pic:blipFill>
+                          <a:blip r:embed="rId12">
+                            <a:extLst>
+                              <a:ext uri="{28A0092B-C50C-407E-A947-70E740481C1C}">
+                                <a14:useLocalDpi xmlns:a14="http://schemas.microsoft.com/office/drawing/2010/main" val="0"/>
+                              </a:ext>
+                            </a:extLst>
+                          </a:blip>
+                          <a:srcRect/>
+                          <a:stretch>
+                            <a:fillRect/>
+                          </a:stretch>
+                        </pic:blipFill>
+                        <pic:spPr bwMode="auto">
+                          <a:xfrm>
+                            <a:off x="0" y="0"/>
+                            <a:ext cx="2483426" cy="2744079"/>
+                          </a:xfrm>
+                          <a:prstGeom prst="rect">
+                            <a:avLst/>
+                          </a:prstGeom>
+                          <a:noFill/>
+                          <a:ln>
+                            <a:noFill/>
+                          </a:ln>
+                        </pic:spPr>
+                      </pic:pic>
+                    </a:graphicData>
+                  </a:graphic>
+                </wp:inline>
+              </w:drawing>
+            </w:r>
+          </w:p>
+        </w:tc>
+      </w:tr>
+    </w:tbl>
     <w:p>
       <w:pPr>
         <w:jc w:val="both"/>
       </w:pPr>
+    </w:p>
+    <w:p>
+      <w:pPr>
+        <w:jc w:val="both"/>
+      </w:pPr>
       <w:r>
         <w:tab/>
       </w:r>
       <w:r>
-        <w:t xml:space="preserve">Pierwsza składowa wyjaśnia 79,44% wariacji wspólnej wszystkich zmiennych, druga składowa wyjaśnia 99,99%, a trzecia i czwarta składowa wyjaśnia 100% wariacji, dlatego należy przyjąć dwie główne składowe. Z wykresu </w:t>
-      </w:r>
-      <w:proofErr w:type="spellStart"/>
-      <w:r>
-        <w:t>biplot</w:t>
-      </w:r>
-      <w:proofErr w:type="spellEnd"/>
-      <w:r>
-        <w:t xml:space="preserve">()  widać wysoką korelację dodatnią między stopą bezrobocia, a </w:t>
-      </w:r>
-      <w:r>
-        <w:lastRenderedPageBreak/>
-        <w:t>przedszkolami, można zauważyć, że nowoutworzone miejsca pracy i absolwenci tworzą spory kąt rozwarty co wskazuje na ujemną korelację między nimi, dodatkowo na wykresie widać, że nowe miejsca pracy mają największy wpływ na stopę bezrobocia (comp.1), na nowe miejsca pracy (comp.2) największy wpływ ma liczba absolwentów.</w:t>
+        <w:t>Pierwsza składowa wyjaśnia 79,44% wariacji wspólnej wszystkich zmiennych, druga składowa wyjaśnia 99,99%, a trzecia i czwarta składowa wyjaśnia 100% wariacji, dlatego należy przyjąć dwie główne składowe. Z wykresu biplot()  widać wysoką korelację dodatnią między stopą bezrobocia, a przedszkolami, można zauważyć, że nowoutworzone miejsca pracy i absolwenci tworzą spory kąt rozwarty co wskazuje na ujemną korelację między nimi, dodatkowo na wykresie widać, że nowe miejsca pracy mają największy wpływ na stopę bezrobocia (comp.1), na nowe miejsca pracy (comp.2) największy wpływ ma liczba absolwentów.</w:t>
       </w:r>
     </w:p>
     <w:p>
@@ -2002,6 +2018,25 @@
       <w:shd w:val="clear" w:color="auto" w:fill="E1DFDD"/>
     </w:rPr>
   </w:style>
+  <w:style w:type="table" w:styleId="Tabela-Siatka">
+    <w:name w:val="Table Grid"/>
+    <w:basedOn w:val="Standardowy"/>
+    <w:uiPriority w:val="39"/>
+    <w:rsid w:val="00C3409E"/>
+    <w:pPr>
+      <w:spacing w:after="0" w:line="240" w:lineRule="auto"/>
+    </w:pPr>
+    <w:tblPr>
+      <w:tblBorders>
+        <w:top w:val="single" w:sz="4" w:space="0" w:color="auto"/>
+        <w:left w:val="single" w:sz="4" w:space="0" w:color="auto"/>
+        <w:bottom w:val="single" w:sz="4" w:space="0" w:color="auto"/>
+        <w:right w:val="single" w:sz="4" w:space="0" w:color="auto"/>
+        <w:insideH w:val="single" w:sz="4" w:space="0" w:color="auto"/>
+        <w:insideV w:val="single" w:sz="4" w:space="0" w:color="auto"/>
+      </w:tblBorders>
+    </w:tblPr>
+  </w:style>
 </w:styles>
 </file>
 

</xml_diff>